<commit_message>
O arquivo que contem o texto da pagina inicial foi modificado, eserá inserido ao site
</commit_message>
<xml_diff>
--- a/projeto LAVA-JATO/Intro-Lava-Jato.docx
+++ b/projeto LAVA-JATO/Intro-Lava-Jato.docx
@@ -24,11 +24,6 @@
       </w:r>
     </w:p>
     <w:p>
-      <w:pPr>
-        <w:rPr>
-          <w:u w:val="single"/>
-        </w:rPr>
-      </w:pPr>
       <w:r>
         <w:t>O</w:t>
       </w:r>
@@ -68,145 +63,221 @@
     </w:p>
     <w:p>
       <w:r>
-        <w:t>Quando a água</w:t>
-      </w:r>
-      <w:r>
-        <w:t xml:space="preserve"> passar</w:t>
-      </w:r>
-      <w:r>
-        <w:t xml:space="preserve"> pelo</w:t>
-      </w:r>
-      <w:r>
-        <w:t xml:space="preserve"> nosso</w:t>
-      </w:r>
-      <w:r>
-        <w:t xml:space="preserve"> filtro, segu</w:t>
-      </w:r>
-      <w:r>
-        <w:t>e direto</w:t>
-      </w:r>
-      <w:r>
-        <w:t xml:space="preserve"> para o reservatório secundário,</w:t>
-      </w:r>
-      <w:r>
-        <w:t xml:space="preserve"> este tem o objetivo de receber água filtrada que passa pelo filtro, depois de chegar ao reservatório secundário, ela segue em direção ao reservatório primário</w:t>
-      </w:r>
-      <w:r>
-        <w:t xml:space="preserve">, </w:t>
-      </w:r>
-      <w:r>
-        <w:t>é usado um bombeador para levar água filtrada até o reservatório</w:t>
-      </w:r>
-      <w:r>
-        <w:t xml:space="preserve">, </w:t>
-      </w:r>
-      <w:r>
-        <w:t>o usuário utilizará água</w:t>
-      </w:r>
-      <w:r>
-        <w:t xml:space="preserve"> somente</w:t>
-      </w:r>
-      <w:r>
-        <w:t xml:space="preserve"> do reservatório primário, pois est</w:t>
-      </w:r>
-      <w:r>
-        <w:t>e recebe</w:t>
-      </w:r>
-      <w:r>
-        <w:t xml:space="preserve"> água filtrada</w:t>
-      </w:r>
-      <w:r>
-        <w:t xml:space="preserve"> automaticamente</w:t>
-      </w:r>
-      <w:r>
-        <w:t xml:space="preserve"> do reservatório </w:t>
-      </w:r>
-      <w:r>
-        <w:t>secundário</w:t>
+        <w:t>Nosso objetivo e reutilizar a água filtrada não somente uma vez, ao invés disso, a água poderá ser reutilizada o máximo possível, toda vez que utilizamos, normalmente ela vai embora pelos canos, como também acontece de haver desperdício, água saindo por um caminho diferente e não voltando para os canos de sua residência, depois que você utiliza, ela precisa retornar pelos canos, para depois ser tratada. O projeto evitará todos esses problemas, ajudando</w:t>
+      </w:r>
+      <w:r>
+        <w:t xml:space="preserve"> no</w:t>
+      </w:r>
+      <w:r>
+        <w:t xml:space="preserve"> reaproveitamento de água potável, mesm</w:t>
+      </w:r>
+      <w:r>
+        <w:t>o</w:t>
+      </w:r>
+      <w:r>
+        <w:t xml:space="preserve"> que tenha sido usada para lavar seu carro, ou para outros fins, o sistema se encarrega de filtra a água, de tal forma que, a conta virá menor no final do mês, sem contar que, o meio ambiente agradece. </w:t>
+      </w:r>
+    </w:p>
+    <w:p>
+      <w:r>
+        <w:t>Controle: Fica responsável por todo o comportamento do sistema, controla o uso de água da rua, libera automaticamente quando necessário a vazão de água do reservatório</w:t>
+      </w:r>
+      <w:r>
+        <w:t xml:space="preserve">. </w:t>
+      </w:r>
+    </w:p>
+    <w:p>
+      <w:r>
+        <w:t>Controla a vazão de água filtrada do reservatório primário.</w:t>
+      </w:r>
+      <w:r>
+        <w:t xml:space="preserve"> Desliga automaticamente a bomba de vazão do reservatório de água filtrada secundário.</w:t>
+      </w:r>
+      <w:r>
+        <w:t xml:space="preserve"> Todos os processos podem ser feitos automaticamente pelo controle, porém estas solicitações podem ser feitas manualmente pelo usuário.</w:t>
+      </w:r>
+    </w:p>
+    <w:p>
+      <w:r>
+        <w:t xml:space="preserve">Reservatório de </w:t>
+      </w:r>
+      <w:r>
+        <w:t>Água</w:t>
+      </w:r>
+      <w:r>
+        <w:t xml:space="preserve"> da Rua: </w:t>
+      </w:r>
+      <w:r>
+        <w:t>Recebe água potável da sua região.</w:t>
+      </w:r>
+    </w:p>
+    <w:p>
+      <w:r>
+        <w:t>Filtro: E responsável por filtrar água utilizada que desce pelos canos.</w:t>
+      </w:r>
+    </w:p>
+    <w:p>
+      <w:r>
+        <w:t xml:space="preserve">Reservatório de água filtrada secundário: Recebe </w:t>
+      </w:r>
+      <w:r>
+        <w:t>á</w:t>
+      </w:r>
+      <w:r>
+        <w:t xml:space="preserve">gua que acabou de </w:t>
+      </w:r>
+      <w:r>
+        <w:t>passar pelo</w:t>
+      </w:r>
+      <w:r>
+        <w:t xml:space="preserve"> filtro</w:t>
       </w:r>
       <w:r>
         <w:t>.</w:t>
       </w:r>
     </w:p>
     <w:p>
-      <w:pPr>
-        <w:rPr>
-          <w:u w:val="single"/>
-        </w:rPr>
-      </w:pPr>
-      <w:r>
-        <w:t xml:space="preserve">Caso o </w:t>
-      </w:r>
-      <w:r>
-        <w:t>reservatório primário</w:t>
-      </w:r>
-      <w:r>
-        <w:t xml:space="preserve"> não tenha </w:t>
-      </w:r>
-      <w:r>
-        <w:t>á</w:t>
-      </w:r>
-      <w:r>
-        <w:t xml:space="preserve">gua filtrada, </w:t>
-      </w:r>
-      <w:r>
-        <w:t>o sistema</w:t>
-      </w:r>
-      <w:r>
-        <w:t xml:space="preserve"> e</w:t>
-      </w:r>
-      <w:r>
-        <w:t xml:space="preserve"> aciona</w:t>
-      </w:r>
-      <w:r>
-        <w:t xml:space="preserve">do automaticamente </w:t>
-      </w:r>
-      <w:r>
-        <w:t>libera</w:t>
+      <w:r>
+        <w:t>Reservatório de água filtrada principal: Além de receber água filtrada do reservatório secundário, este também fornece água para o usuári</w:t>
+      </w:r>
+      <w:r>
+        <w:t>o</w:t>
+      </w:r>
+      <w:r>
+        <w:t>.</w:t>
+      </w:r>
+    </w:p>
+    <w:p>
+      <w:r>
+        <w:t>Válvula 1: E responsável por liberar a vazão de água do reservatório de água da rua.</w:t>
+      </w:r>
+    </w:p>
+    <w:p>
+      <w:r>
+        <w:t xml:space="preserve">Válvula 2: </w:t>
+      </w:r>
+      <w:r>
+        <w:t>E</w:t>
+      </w:r>
+      <w:r>
+        <w:t xml:space="preserve"> responsável por liberar a vazão de </w:t>
+      </w:r>
+      <w:r>
+        <w:t>água</w:t>
+      </w:r>
+      <w:r>
+        <w:t xml:space="preserve"> do reservatório de água filtrada principal.</w:t>
+      </w:r>
+    </w:p>
+    <w:p>
+      <w:r>
+        <w:t xml:space="preserve">Ladrão:  </w:t>
+      </w:r>
+      <w:r>
+        <w:t>P</w:t>
+      </w:r>
+      <w:r>
+        <w:t xml:space="preserve">ermite que a água saia do reservatório, e siga automaticamente para o </w:t>
+      </w:r>
+      <w:r>
+        <w:t xml:space="preserve">outro </w:t>
+      </w:r>
+      <w:r>
+        <w:t>reservatório.</w:t>
+      </w:r>
+    </w:p>
+    <w:p>
+      <w:r>
+        <w:t xml:space="preserve">Bomba: </w:t>
+      </w:r>
+      <w:r>
+        <w:t>F</w:t>
+      </w:r>
+      <w:r>
+        <w:t>ica responsável por levar a água filtrada do Reservatório de Água filtrada secundário para o Reservatório de água filtrada principal,</w:t>
+      </w:r>
+      <w:r>
+        <w:t xml:space="preserve"> quando conter um volume de água filtrada máximo que o reservatório aguente, a bomba será desligada pelo controle</w:t>
+      </w:r>
+      <w:r>
+        <w:t>.</w:t>
+      </w:r>
+    </w:p>
+    <w:p>
+      <w:r>
+        <w:t xml:space="preserve">Sensor-alto 1(S-alto1): Fica responsável por controlar a chegada de </w:t>
+      </w:r>
+      <w:r>
+        <w:t>água</w:t>
+      </w:r>
+      <w:r>
+        <w:t xml:space="preserve"> filtrada pelo </w:t>
+      </w:r>
+      <w:r>
+        <w:t>Reservatório</w:t>
+      </w:r>
+      <w:r>
+        <w:t xml:space="preserve"> de </w:t>
+      </w:r>
+      <w:r>
+        <w:t>água</w:t>
+      </w:r>
+      <w:r>
+        <w:t xml:space="preserve"> filtrada </w:t>
+      </w:r>
+      <w:r>
+        <w:t>secundário avisa</w:t>
       </w:r>
       <w:r>
         <w:t>ndo</w:t>
       </w:r>
       <w:r>
-        <w:t xml:space="preserve"> o uso d</w:t>
-      </w:r>
-      <w:r>
-        <w:t>e</w:t>
-      </w:r>
-      <w:r>
-        <w:t xml:space="preserve"> </w:t>
+        <w:t xml:space="preserve"> ao controle que o reservatório de </w:t>
       </w:r>
       <w:r>
         <w:t>água</w:t>
       </w:r>
       <w:r>
-        <w:t xml:space="preserve"> da rua</w:t>
-      </w:r>
-      <w:r>
-        <w:t>, ate o momento que o reservatório primário tiver água o suficiente para ser usada</w:t>
-      </w:r>
-      <w:r>
-        <w:t>,</w:t>
-      </w:r>
+        <w:t xml:space="preserve"> filtrada principal está cheio.</w:t>
+      </w:r>
+    </w:p>
+    <w:p>
+      <w:r>
+        <w:t xml:space="preserve">Sensor-baixo1(S-baixo1): E um sensor que permite verificar o volume mínimo de </w:t>
+      </w:r>
+      <w:r>
+        <w:t>água</w:t>
+      </w:r>
+      <w:r>
+        <w:t xml:space="preserve"> disponível no reservatório de </w:t>
+      </w:r>
+      <w:r>
+        <w:t>água</w:t>
+      </w:r>
+      <w:r>
+        <w:t xml:space="preserve"> filtrada principal para ser usada, fica responsável também por avisar ao controle quando não terá </w:t>
+      </w:r>
+      <w:r>
+        <w:t>água</w:t>
+      </w:r>
+      <w:r>
+        <w:t xml:space="preserve"> suficiente para o consumo.</w:t>
+      </w:r>
+    </w:p>
+    <w:p>
+      <w:r>
+        <w:t xml:space="preserve">Sensor-baixo2(S-baixo2): E um sensor que permite verificar o volume mínimo de água disponível no Reservatório de água filtrada secundário, ele fica responsável por avisar ao </w:t>
+      </w:r>
+      <w:r>
+        <w:lastRenderedPageBreak/>
+        <w:t>controle caso não tenha o volume necessário para ser levado ao reservatório de água filtrada principal.</w:t>
+      </w:r>
+    </w:p>
+    <w:p/>
+    <w:p/>
+    <w:p>
       <w:bookmarkStart w:id="0" w:name="_GoBack"/>
       <w:bookmarkEnd w:id="0"/>
-      <w:r>
-        <w:t xml:space="preserve"> e então, automaticamente </w:t>
-      </w:r>
-      <w:r>
-        <w:t>nosso</w:t>
-      </w:r>
-      <w:r>
-        <w:t xml:space="preserve"> sistema libera</w:t>
-      </w:r>
-      <w:r>
-        <w:t xml:space="preserve"> o</w:t>
-      </w:r>
-      <w:r>
-        <w:t xml:space="preserve"> uso de água filtrada do reservatório primário. O sistema também permite ao usuário fazer o controle manualmente, caso queira água da rua, poderá solicitar e deixar para depois o uso da água filtrada.</w:t>
-      </w:r>
-    </w:p>
-    <w:p>
       <w:r>
         <w:rPr>
           <w:noProof/>
@@ -252,26 +323,6 @@
             </a:graphic>
           </wp:inline>
         </w:drawing>
-      </w:r>
-    </w:p>
-    <w:p>
-      <w:r>
-        <w:t>Nosso objetivo e reutilizar</w:t>
-      </w:r>
-      <w:r>
-        <w:t xml:space="preserve"> a</w:t>
-      </w:r>
-      <w:r>
-        <w:t xml:space="preserve"> água </w:t>
-      </w:r>
-      <w:r>
-        <w:t xml:space="preserve">filtrada </w:t>
-      </w:r>
-      <w:r>
-        <w:t>não somente uma vez, ao invés disso, a água poderá ser reutilizada o máximo possível, toda vez que utilizamos, normalmente ela vai embora pelos canos, como também acontece de haver desperdício, água saindo por um caminho diferente e não voltando para os canos de sua residência, depois que você utiliza, ela precisa retornar pelos canos, para depois ser tratada. O projeto evitará todos esses problemas</w:t>
-      </w:r>
-      <w:r>
-        <w:t xml:space="preserve">, ajudando reaproveitamento de água potável, mesma que tenha sido usada para lavar seu carro, ou para outros fins, o sistema se encarrega de filtra a água, de tal forma que, a conta virá menor no final do mês, sem contar que, o meio ambiente agradece.  </w:t>
       </w:r>
     </w:p>
     <w:p/>

</xml_diff>

<commit_message>
Area referenciando os componente concluida, poderá haver mudanças
</commit_message>
<xml_diff>
--- a/projeto LAVA-JATO/Intro-Lava-Jato.docx
+++ b/projeto LAVA-JATO/Intro-Lava-Jato.docx
@@ -43,7 +43,15 @@
         <w:t xml:space="preserve"> no seu dia-a-dia, como por exemplo, quando lavamos o carro</w:t>
       </w:r>
       <w:r>
-        <w:t>, seja em um lava-jato, ou também no próprio conforto de casa u</w:t>
+        <w:t>, seja em um lava-jato, ou também no próprio conforto de casa</w:t>
+      </w:r>
+      <w:r>
+        <w:t>,</w:t>
+      </w:r>
+      <w:bookmarkStart w:id="0" w:name="_GoBack"/>
+      <w:bookmarkEnd w:id="0"/>
+      <w:r>
+        <w:t xml:space="preserve"> u</w:t>
       </w:r>
       <w:r>
         <w:t>tilizamos</w:t>
@@ -266,7 +274,10 @@
     </w:p>
     <w:p>
       <w:r>
-        <w:t xml:space="preserve">Sensor-baixo2(S-baixo2): E um sensor que permite verificar o volume mínimo de água disponível no Reservatório de água filtrada secundário, ele fica responsável por avisar ao </w:t>
+        <w:t>Sensor-baixo2(S-baixo2): E um sensor que permite verificar o volume mínimo de água disponível no R</w:t>
+      </w:r>
+      <w:r>
+        <w:t xml:space="preserve">eservatório de água filtrada secundário, ele fica responsável por avisar ao </w:t>
       </w:r>
       <w:r>
         <w:lastRenderedPageBreak/>
@@ -276,8 +287,6 @@
     <w:p/>
     <w:p/>
     <w:p>
-      <w:bookmarkStart w:id="0" w:name="_GoBack"/>
-      <w:bookmarkEnd w:id="0"/>
       <w:r>
         <w:rPr>
           <w:noProof/>

</xml_diff>